<commit_message>
large update to func_bridge. Need to replace placeholders and get rid of extraneous stuff.
</commit_message>
<xml_diff>
--- a/roadmap.docx
+++ b/roadmap.docx
@@ -41,18 +41,34 @@
         <w:t>Design an intuitive and user-friendly interface that allows users to input the necessary parameters and view the bot's output</w:t>
       </w:r>
       <w:r>
-        <w:t xml:space="preserve"> (Maybe figma or some tool to sketch something and convert to code?)</w:t>
-      </w:r>
-    </w:p>
-    <w:p>
-      <w:pPr>
-        <w:numPr>
-          <w:ilvl w:val="1"/>
-          <w:numId w:val="1"/>
-        </w:numPr>
-      </w:pPr>
-      <w:r>
-        <w:t>Consider using a framework or library to streamline the UI development process (e.g., Flask for web-based UI, PyQt for desktop applications).</w:t>
+        <w:t xml:space="preserve"> (Maybe </w:t>
+      </w:r>
+      <w:proofErr w:type="spellStart"/>
+      <w:r>
+        <w:t>figma</w:t>
+      </w:r>
+      <w:proofErr w:type="spellEnd"/>
+      <w:r>
+        <w:t xml:space="preserve"> or some tool to sketch something and convert to code?)</w:t>
+      </w:r>
+    </w:p>
+    <w:p>
+      <w:pPr>
+        <w:numPr>
+          <w:ilvl w:val="1"/>
+          <w:numId w:val="1"/>
+        </w:numPr>
+      </w:pPr>
+      <w:r>
+        <w:t xml:space="preserve">Consider using a framework or library to streamline the UI development process (e.g., Flask for web-based UI, </w:t>
+      </w:r>
+      <w:proofErr w:type="spellStart"/>
+      <w:r>
+        <w:t>PyQt</w:t>
+      </w:r>
+      <w:proofErr w:type="spellEnd"/>
+      <w:r>
+        <w:t xml:space="preserve"> for desktop applications).</w:t>
       </w:r>
       <w:r>
         <w:t xml:space="preserve"> (Not sure about this part yet)</w:t>
@@ -143,7 +159,15 @@
         </w:numPr>
       </w:pPr>
       <w:r>
-        <w:t>Exit Condition: Allow users to specify the condition for exiting a trade, similar to the entry condition.</w:t>
+        <w:t xml:space="preserve">Exit Condition: Allow users to specify the condition for exiting a trade, </w:t>
+      </w:r>
+      <w:proofErr w:type="gramStart"/>
+      <w:r>
+        <w:t>similar to</w:t>
+      </w:r>
+      <w:proofErr w:type="gramEnd"/>
+      <w:r>
+        <w:t xml:space="preserve"> the entry condition.</w:t>
       </w:r>
     </w:p>
     <w:p>
@@ -199,10 +223,24 @@
       </w:pPr>
       <w:r>
         <w:lastRenderedPageBreak/>
-        <w:t>Replace the Existing Bridge with L1DEX</w:t>
-      </w:r>
-      <w:r>
-        <w:t xml:space="preserve"> (do this before UI/UX)</w:t>
+        <w:t xml:space="preserve">Replace the Existing Bridge with </w:t>
+      </w:r>
+      <w:r>
+        <w:t>Stargate</w:t>
+      </w:r>
+      <w:r>
+        <w:t xml:space="preserve"> (do this before UI/UX</w:t>
+      </w:r>
+      <w:r>
+        <w:t xml:space="preserve">, also get rid of </w:t>
+      </w:r>
+      <w:proofErr w:type="spellStart"/>
+      <w:r>
+        <w:t>ccxt</w:t>
+      </w:r>
+      <w:proofErr w:type="spellEnd"/>
+      <w:r>
+        <w:t>)</w:t>
       </w:r>
       <w:r>
         <w:t>:</w:t>
@@ -216,29 +254,47 @@
         </w:numPr>
       </w:pPr>
       <w:r>
-        <w:t>Research the L1DEX bridge and understand its API and functionality.</w:t>
-      </w:r>
-    </w:p>
-    <w:p>
-      <w:pPr>
-        <w:numPr>
-          <w:ilvl w:val="1"/>
-          <w:numId w:val="1"/>
-        </w:numPr>
-      </w:pPr>
-      <w:r>
-        <w:t>Modify the func_bridge.py file to integrate L1DEX instead of the current bridge implementation.</w:t>
-      </w:r>
-    </w:p>
-    <w:p>
-      <w:pPr>
-        <w:numPr>
-          <w:ilvl w:val="1"/>
-          <w:numId w:val="1"/>
-        </w:numPr>
-      </w:pPr>
-      <w:r>
-        <w:t>Update the relevant functions in func_entry_pairs.py and func_exit_pairs.py to use the L1DEX bridge for cross-platform arbitrage.</w:t>
+        <w:t xml:space="preserve">Research the </w:t>
+      </w:r>
+      <w:r>
+        <w:t>Stargate</w:t>
+      </w:r>
+      <w:r>
+        <w:t xml:space="preserve"> bridge and understand its API and functionality.</w:t>
+      </w:r>
+    </w:p>
+    <w:p>
+      <w:pPr>
+        <w:numPr>
+          <w:ilvl w:val="1"/>
+          <w:numId w:val="1"/>
+        </w:numPr>
+      </w:pPr>
+      <w:r>
+        <w:t xml:space="preserve">Modify the func_bridge.py file to integrate </w:t>
+      </w:r>
+      <w:r>
+        <w:t>Stargate</w:t>
+      </w:r>
+      <w:r>
+        <w:t xml:space="preserve"> instead of the current bridge implementation.</w:t>
+      </w:r>
+    </w:p>
+    <w:p>
+      <w:pPr>
+        <w:numPr>
+          <w:ilvl w:val="1"/>
+          <w:numId w:val="1"/>
+        </w:numPr>
+      </w:pPr>
+      <w:r>
+        <w:t>Update the relevant functions in func_entry_pairs.py and func_exit_pairs.py to use the</w:t>
+      </w:r>
+      <w:r>
+        <w:t xml:space="preserve"> Stargate</w:t>
+      </w:r>
+      <w:r>
+        <w:t xml:space="preserve"> bridge for cross-platform arbitrage.</w:t>
       </w:r>
     </w:p>
     <w:p>
@@ -263,7 +319,15 @@
         <w:t>Optimize for Speed</w:t>
       </w:r>
       <w:r>
-        <w:t xml:space="preserve"> (Must be async, most already is, I will see how hard it is to incorp multithreading, Websocket, caching)</w:t>
+        <w:t xml:space="preserve"> (Must be async, most already is, I will see how hard it is to incorp multithreading, </w:t>
+      </w:r>
+      <w:proofErr w:type="spellStart"/>
+      <w:r>
+        <w:t>Websocket</w:t>
+      </w:r>
+      <w:proofErr w:type="spellEnd"/>
+      <w:r>
+        <w:t>, caching)</w:t>
       </w:r>
       <w:r>
         <w:t>:</w:t>
@@ -299,7 +363,15 @@
         </w:numPr>
       </w:pPr>
       <w:r>
-        <w:t>Using asynchronous programming techniques (e.g., asyncio) to handle multiple tasks concurrently.</w:t>
+        <w:t xml:space="preserve">Using asynchronous programming techniques (e.g., </w:t>
+      </w:r>
+      <w:proofErr w:type="spellStart"/>
+      <w:r>
+        <w:t>asyncio</w:t>
+      </w:r>
+      <w:proofErr w:type="spellEnd"/>
+      <w:r>
+        <w:t>) to handle multiple tasks concurrently.</w:t>
       </w:r>
     </w:p>
     <w:p>
@@ -1151,6 +1223,7 @@
   <w:style w:type="character" w:default="1" w:styleId="DefaultParagraphFont">
     <w:name w:val="Default Paragraph Font"/>
     <w:uiPriority w:val="1"/>
+    <w:semiHidden/>
     <w:unhideWhenUsed/>
   </w:style>
   <w:style w:type="table" w:default="1" w:styleId="TableNormal">

</xml_diff>